<commit_message>
Finished PA Worksheet on CAI-STA
I filled in the remaining fields in the problem analysis worksheet
for the CAI-STA interview.
</commit_message>
<xml_diff>
--- a/interviews/CAI-STA/CAI-STA PAW.docx
+++ b/interviews/CAI-STA/CAI-STA PAW.docx
@@ -128,6 +128,7 @@
     </w:tbl>
     <w:p>
       <w:pPr>
+        <w:spacing w:after="0"/>
         <w:jc w:val="center"/>
         <w:rPr>
           <w:b/>
@@ -136,17 +137,35 @@
     </w:p>
     <w:p>
       <w:pPr>
+        <w:spacing w:after="0"/>
         <w:jc w:val="center"/>
         <w:rPr>
           <w:b/>
+          <w:sz w:val="24"/>
+          <w:szCs w:val="24"/>
         </w:rPr>
       </w:pPr>
       <w:r>
         <w:rPr>
           <w:b/>
+          <w:sz w:val="24"/>
+          <w:szCs w:val="24"/>
         </w:rPr>
         <w:t>Problem Analysis (CAI-STA Interview)</w:t>
       </w:r>
+    </w:p>
+    <w:p>
+      <w:pPr>
+        <w:spacing w:after="0"/>
+        <w:jc w:val="center"/>
+        <w:rPr>
+          <w:b/>
+          <w:sz w:val="24"/>
+          <w:szCs w:val="24"/>
+        </w:rPr>
+      </w:pPr>
+      <w:bookmarkStart w:id="0" w:name="_GoBack"/>
+      <w:bookmarkEnd w:id="0"/>
     </w:p>
     <w:tbl>
       <w:tblPr>
@@ -155,15 +174,15 @@
         <w:tblLook w:val="04A0" w:firstRow="1" w:lastRow="0" w:firstColumn="1" w:lastColumn="0" w:noHBand="0" w:noVBand="1"/>
       </w:tblPr>
       <w:tblGrid>
-        <w:gridCol w:w="3618"/>
-        <w:gridCol w:w="3330"/>
-        <w:gridCol w:w="3690"/>
-        <w:gridCol w:w="3870"/>
+        <w:gridCol w:w="3627"/>
+        <w:gridCol w:w="3627"/>
+        <w:gridCol w:w="3627"/>
+        <w:gridCol w:w="3627"/>
       </w:tblGrid>
       <w:tr>
         <w:tc>
           <w:tcPr>
-            <w:tcW w:w="3618" w:type="dxa"/>
+            <w:tcW w:w="3627" w:type="dxa"/>
           </w:tcPr>
           <w:p>
             <w:pPr>
@@ -171,11 +190,13 @@
               <w:jc w:val="center"/>
               <w:rPr>
                 <w:b/>
+                <w:sz w:val="22"/>
               </w:rPr>
             </w:pPr>
             <w:r>
               <w:rPr>
                 <w:b/>
+                <w:sz w:val="22"/>
               </w:rPr>
               <w:t>Description</w:t>
             </w:r>
@@ -186,11 +207,13 @@
               <w:jc w:val="center"/>
               <w:rPr>
                 <w:b/>
+                <w:sz w:val="22"/>
               </w:rPr>
             </w:pPr>
             <w:r>
               <w:rPr>
                 <w:b/>
+                <w:sz w:val="22"/>
               </w:rPr>
               <w:t>(What’s the problem?)</w:t>
             </w:r>
@@ -198,7 +221,7 @@
         </w:tc>
         <w:tc>
           <w:tcPr>
-            <w:tcW w:w="3330" w:type="dxa"/>
+            <w:tcW w:w="3627" w:type="dxa"/>
           </w:tcPr>
           <w:p>
             <w:pPr>
@@ -206,11 +229,13 @@
               <w:jc w:val="center"/>
               <w:rPr>
                 <w:b/>
+                <w:sz w:val="22"/>
               </w:rPr>
             </w:pPr>
             <w:r>
               <w:rPr>
                 <w:b/>
+                <w:sz w:val="22"/>
               </w:rPr>
               <w:t>Cause</w:t>
             </w:r>
@@ -221,11 +246,13 @@
               <w:jc w:val="center"/>
               <w:rPr>
                 <w:b/>
+                <w:sz w:val="22"/>
               </w:rPr>
             </w:pPr>
             <w:r>
               <w:rPr>
                 <w:b/>
+                <w:sz w:val="22"/>
               </w:rPr>
               <w:t>(What causes the problem?)</w:t>
             </w:r>
@@ -233,7 +260,7 @@
         </w:tc>
         <w:tc>
           <w:tcPr>
-            <w:tcW w:w="3690" w:type="dxa"/>
+            <w:tcW w:w="3627" w:type="dxa"/>
           </w:tcPr>
           <w:p>
             <w:pPr>
@@ -241,11 +268,13 @@
               <w:jc w:val="center"/>
               <w:rPr>
                 <w:b/>
+                <w:sz w:val="22"/>
               </w:rPr>
             </w:pPr>
             <w:r>
               <w:rPr>
                 <w:b/>
+                <w:sz w:val="22"/>
               </w:rPr>
               <w:t>Symptoms</w:t>
             </w:r>
@@ -256,11 +285,13 @@
               <w:jc w:val="center"/>
               <w:rPr>
                 <w:b/>
+                <w:sz w:val="22"/>
               </w:rPr>
             </w:pPr>
             <w:r>
               <w:rPr>
                 <w:b/>
+                <w:sz w:val="22"/>
               </w:rPr>
               <w:t>(How do we know the problem exists?)</w:t>
             </w:r>
@@ -268,7 +299,7 @@
         </w:tc>
         <w:tc>
           <w:tcPr>
-            <w:tcW w:w="3870" w:type="dxa"/>
+            <w:tcW w:w="3627" w:type="dxa"/>
           </w:tcPr>
           <w:p>
             <w:pPr>
@@ -276,11 +307,13 @@
               <w:jc w:val="center"/>
               <w:rPr>
                 <w:b/>
+                <w:sz w:val="22"/>
               </w:rPr>
             </w:pPr>
             <w:r>
               <w:rPr>
                 <w:b/>
+                <w:sz w:val="22"/>
               </w:rPr>
               <w:t>Impact</w:t>
             </w:r>
@@ -291,11 +324,13 @@
               <w:jc w:val="center"/>
               <w:rPr>
                 <w:b/>
+                <w:sz w:val="22"/>
               </w:rPr>
             </w:pPr>
             <w:r>
               <w:rPr>
                 <w:b/>
+                <w:sz w:val="22"/>
               </w:rPr>
               <w:t>(Why is this important? What are the consequences?)</w:t>
             </w:r>
@@ -304,156 +339,377 @@
       </w:tr>
       <w:tr>
         <w:trPr>
-          <w:trHeight w:val="1664"/>
+          <w:trHeight w:val="1954"/>
         </w:trPr>
         <w:tc>
           <w:tcPr>
-            <w:tcW w:w="3618" w:type="dxa"/>
-          </w:tcPr>
-          <w:p>
-            <w:bookmarkStart w:id="0" w:name="_GoBack"/>
-            <w:bookmarkEnd w:id="0"/>
-          </w:p>
-        </w:tc>
-        <w:tc>
-          <w:tcPr>
-            <w:tcW w:w="3330" w:type="dxa"/>
-          </w:tcPr>
-          <w:p/>
-        </w:tc>
-        <w:tc>
-          <w:tcPr>
-            <w:tcW w:w="3690" w:type="dxa"/>
-          </w:tcPr>
-          <w:p/>
-        </w:tc>
-        <w:tc>
-          <w:tcPr>
-            <w:tcW w:w="3870" w:type="dxa"/>
-          </w:tcPr>
-          <w:p/>
+            <w:tcW w:w="3627" w:type="dxa"/>
+          </w:tcPr>
+          <w:p>
+            <w:pPr>
+              <w:spacing w:after="0"/>
+              <w:rPr>
+                <w:szCs w:val="20"/>
+              </w:rPr>
+            </w:pPr>
+            <w:r>
+              <w:rPr>
+                <w:szCs w:val="20"/>
+              </w:rPr>
+              <w:t>T</w:t>
+            </w:r>
+            <w:r>
+              <w:rPr>
+                <w:szCs w:val="20"/>
+              </w:rPr>
+              <w:t>he current system being used is manual</w:t>
+            </w:r>
+          </w:p>
+        </w:tc>
+        <w:tc>
+          <w:tcPr>
+            <w:tcW w:w="3627" w:type="dxa"/>
+          </w:tcPr>
+          <w:p>
+            <w:pPr>
+              <w:spacing w:after="0"/>
+              <w:rPr>
+                <w:szCs w:val="20"/>
+              </w:rPr>
+            </w:pPr>
+            <w:r>
+              <w:rPr>
+                <w:szCs w:val="20"/>
+              </w:rPr>
+              <w:t>There is no automated system.</w:t>
+            </w:r>
+          </w:p>
+        </w:tc>
+        <w:tc>
+          <w:tcPr>
+            <w:tcW w:w="3627" w:type="dxa"/>
+          </w:tcPr>
+          <w:p>
+            <w:pPr>
+              <w:spacing w:after="0"/>
+              <w:rPr>
+                <w:szCs w:val="20"/>
+              </w:rPr>
+            </w:pPr>
+            <w:r>
+              <w:rPr>
+                <w:szCs w:val="20"/>
+              </w:rPr>
+              <w:t>Client uses MS Excel.</w:t>
+            </w:r>
+          </w:p>
+        </w:tc>
+        <w:tc>
+          <w:tcPr>
+            <w:tcW w:w="3627" w:type="dxa"/>
+          </w:tcPr>
+          <w:p>
+            <w:pPr>
+              <w:spacing w:after="0"/>
+              <w:rPr>
+                <w:szCs w:val="20"/>
+              </w:rPr>
+            </w:pPr>
+            <w:r>
+              <w:rPr>
+                <w:szCs w:val="20"/>
+              </w:rPr>
+              <w:t>This could lead to lack of data integrity or relatively more problems caused by human error.</w:t>
+            </w:r>
+          </w:p>
         </w:tc>
       </w:tr>
       <w:tr>
         <w:trPr>
-          <w:trHeight w:val="1664"/>
+          <w:trHeight w:val="1954"/>
         </w:trPr>
         <w:tc>
           <w:tcPr>
-            <w:tcW w:w="3618" w:type="dxa"/>
-          </w:tcPr>
-          <w:p/>
-        </w:tc>
-        <w:tc>
-          <w:tcPr>
-            <w:tcW w:w="3330" w:type="dxa"/>
-          </w:tcPr>
-          <w:p/>
-        </w:tc>
-        <w:tc>
-          <w:tcPr>
-            <w:tcW w:w="3690" w:type="dxa"/>
-          </w:tcPr>
-          <w:p/>
-        </w:tc>
-        <w:tc>
-          <w:tcPr>
-            <w:tcW w:w="3870" w:type="dxa"/>
-          </w:tcPr>
-          <w:p/>
+            <w:tcW w:w="3627" w:type="dxa"/>
+          </w:tcPr>
+          <w:p>
+            <w:pPr>
+              <w:spacing w:after="0"/>
+              <w:rPr>
+                <w:szCs w:val="20"/>
+              </w:rPr>
+            </w:pPr>
+            <w:r>
+              <w:rPr>
+                <w:szCs w:val="20"/>
+              </w:rPr>
+              <w:t>I</w:t>
+            </w:r>
+            <w:r>
+              <w:rPr>
+                <w:szCs w:val="20"/>
+              </w:rPr>
+              <w:t>nconsistencies arise because of the separation of the purchase manager’s system and the technician’s system</w:t>
+            </w:r>
+          </w:p>
+        </w:tc>
+        <w:tc>
+          <w:tcPr>
+            <w:tcW w:w="3627" w:type="dxa"/>
+          </w:tcPr>
+          <w:p>
+            <w:pPr>
+              <w:spacing w:after="0"/>
+              <w:rPr>
+                <w:szCs w:val="20"/>
+              </w:rPr>
+            </w:pPr>
+            <w:r>
+              <w:rPr>
+                <w:szCs w:val="20"/>
+              </w:rPr>
+              <w:t>There is no centralized database.</w:t>
+            </w:r>
+          </w:p>
+        </w:tc>
+        <w:tc>
+          <w:tcPr>
+            <w:tcW w:w="3627" w:type="dxa"/>
+          </w:tcPr>
+          <w:p>
+            <w:pPr>
+              <w:spacing w:after="0"/>
+              <w:rPr>
+                <w:szCs w:val="20"/>
+              </w:rPr>
+            </w:pPr>
+            <w:r>
+              <w:rPr>
+                <w:szCs w:val="20"/>
+              </w:rPr>
+              <w:t>There are sometimes discrepancies between the main client’s records and the technicians.</w:t>
+            </w:r>
+          </w:p>
+        </w:tc>
+        <w:tc>
+          <w:tcPr>
+            <w:tcW w:w="3627" w:type="dxa"/>
+          </w:tcPr>
+          <w:p>
+            <w:pPr>
+              <w:spacing w:after="0"/>
+              <w:rPr>
+                <w:szCs w:val="20"/>
+              </w:rPr>
+            </w:pPr>
+            <w:r>
+              <w:rPr>
+                <w:szCs w:val="20"/>
+              </w:rPr>
+              <w:t>This leads to confusion regarding the final count of each item in inventory.</w:t>
+            </w:r>
+          </w:p>
         </w:tc>
       </w:tr>
       <w:tr>
         <w:trPr>
-          <w:trHeight w:val="1664"/>
+          <w:trHeight w:val="1954"/>
         </w:trPr>
         <w:tc>
           <w:tcPr>
-            <w:tcW w:w="3618" w:type="dxa"/>
-          </w:tcPr>
-          <w:p/>
-        </w:tc>
-        <w:tc>
-          <w:tcPr>
-            <w:tcW w:w="3330" w:type="dxa"/>
-          </w:tcPr>
-          <w:p/>
-        </w:tc>
-        <w:tc>
-          <w:tcPr>
-            <w:tcW w:w="3690" w:type="dxa"/>
-          </w:tcPr>
-          <w:p/>
-        </w:tc>
-        <w:tc>
-          <w:tcPr>
-            <w:tcW w:w="3870" w:type="dxa"/>
-          </w:tcPr>
-          <w:p/>
+            <w:tcW w:w="3627" w:type="dxa"/>
+          </w:tcPr>
+          <w:p>
+            <w:pPr>
+              <w:spacing w:after="0"/>
+              <w:rPr>
+                <w:b/>
+                <w:szCs w:val="20"/>
+              </w:rPr>
+            </w:pPr>
+            <w:r>
+              <w:rPr>
+                <w:szCs w:val="20"/>
+              </w:rPr>
+              <w:t>I</w:t>
+            </w:r>
+            <w:r>
+              <w:rPr>
+                <w:szCs w:val="20"/>
+              </w:rPr>
+              <w:t>t is currently easy to forget the ends of warranties and contracts manually.</w:t>
+            </w:r>
+          </w:p>
+        </w:tc>
+        <w:tc>
+          <w:tcPr>
+            <w:tcW w:w="3627" w:type="dxa"/>
+          </w:tcPr>
+          <w:p>
+            <w:pPr>
+              <w:spacing w:after="0"/>
+              <w:rPr>
+                <w:szCs w:val="20"/>
+              </w:rPr>
+            </w:pPr>
+            <w:r>
+              <w:rPr>
+                <w:szCs w:val="20"/>
+              </w:rPr>
+              <w:t>There is no notification feature in Excel. It has to be manually coded into a calendar application, which could be problematic due to the volume of the purchases</w:t>
+            </w:r>
+          </w:p>
+        </w:tc>
+        <w:tc>
+          <w:tcPr>
+            <w:tcW w:w="3627" w:type="dxa"/>
+          </w:tcPr>
+          <w:p>
+            <w:pPr>
+              <w:spacing w:after="0"/>
+              <w:rPr>
+                <w:szCs w:val="20"/>
+              </w:rPr>
+            </w:pPr>
+            <w:r>
+              <w:rPr>
+                <w:szCs w:val="20"/>
+              </w:rPr>
+              <w:t>Ends of warranties and contracts are overlooked.</w:t>
+            </w:r>
+          </w:p>
+        </w:tc>
+        <w:tc>
+          <w:tcPr>
+            <w:tcW w:w="3627" w:type="dxa"/>
+          </w:tcPr>
+          <w:p>
+            <w:pPr>
+              <w:spacing w:after="0"/>
+              <w:rPr>
+                <w:szCs w:val="20"/>
+              </w:rPr>
+            </w:pPr>
+            <w:r>
+              <w:rPr>
+                <w:szCs w:val="20"/>
+              </w:rPr>
+              <w:t>Warranties become void, costing the company; contracts end and are not renewed as soon as possible.</w:t>
+            </w:r>
+          </w:p>
         </w:tc>
       </w:tr>
       <w:tr>
         <w:trPr>
-          <w:trHeight w:val="1664"/>
+          <w:trHeight w:val="1954"/>
         </w:trPr>
         <w:tc>
           <w:tcPr>
-            <w:tcW w:w="3618" w:type="dxa"/>
-          </w:tcPr>
-          <w:p/>
-        </w:tc>
-        <w:tc>
-          <w:tcPr>
-            <w:tcW w:w="3330" w:type="dxa"/>
-          </w:tcPr>
-          <w:p/>
-        </w:tc>
-        <w:tc>
-          <w:tcPr>
-            <w:tcW w:w="3690" w:type="dxa"/>
-          </w:tcPr>
-          <w:p/>
-        </w:tc>
-        <w:tc>
-          <w:tcPr>
-            <w:tcW w:w="3870" w:type="dxa"/>
-          </w:tcPr>
-          <w:p/>
-        </w:tc>
-      </w:tr>
-      <w:tr>
-        <w:trPr>
-          <w:trHeight w:val="1664"/>
-        </w:trPr>
-        <w:tc>
-          <w:tcPr>
-            <w:tcW w:w="3618" w:type="dxa"/>
-          </w:tcPr>
-          <w:p/>
-        </w:tc>
-        <w:tc>
-          <w:tcPr>
-            <w:tcW w:w="3330" w:type="dxa"/>
-          </w:tcPr>
-          <w:p/>
-        </w:tc>
-        <w:tc>
-          <w:tcPr>
-            <w:tcW w:w="3690" w:type="dxa"/>
-          </w:tcPr>
-          <w:p/>
-        </w:tc>
-        <w:tc>
-          <w:tcPr>
-            <w:tcW w:w="3870" w:type="dxa"/>
-          </w:tcPr>
-          <w:p/>
+            <w:tcW w:w="3627" w:type="dxa"/>
+          </w:tcPr>
+          <w:p>
+            <w:pPr>
+              <w:spacing w:after="0"/>
+              <w:rPr>
+                <w:szCs w:val="20"/>
+              </w:rPr>
+            </w:pPr>
+            <w:r>
+              <w:rPr>
+                <w:szCs w:val="20"/>
+              </w:rPr>
+              <w:t>It Is difficult to keep track of items, their assignees, and the project assignments.</w:t>
+            </w:r>
+          </w:p>
+        </w:tc>
+        <w:tc>
+          <w:tcPr>
+            <w:tcW w:w="3627" w:type="dxa"/>
+          </w:tcPr>
+          <w:p>
+            <w:pPr>
+              <w:spacing w:after="0"/>
+              <w:rPr>
+                <w:szCs w:val="20"/>
+              </w:rPr>
+            </w:pPr>
+            <w:r>
+              <w:rPr>
+                <w:szCs w:val="20"/>
+              </w:rPr>
+              <w:t>There is no centralized database.</w:t>
+            </w:r>
+          </w:p>
+        </w:tc>
+        <w:tc>
+          <w:tcPr>
+            <w:tcW w:w="3627" w:type="dxa"/>
+          </w:tcPr>
+          <w:p>
+            <w:pPr>
+              <w:spacing w:after="0"/>
+              <w:rPr>
+                <w:szCs w:val="20"/>
+              </w:rPr>
+            </w:pPr>
+            <w:r>
+              <w:rPr>
+                <w:szCs w:val="20"/>
+              </w:rPr>
+              <w:t>Multiple files have to be accessed in order to find who a certain item is assigned to and for what project/s.</w:t>
+            </w:r>
+          </w:p>
+        </w:tc>
+        <w:tc>
+          <w:tcPr>
+            <w:tcW w:w="3627" w:type="dxa"/>
+          </w:tcPr>
+          <w:p>
+            <w:pPr>
+              <w:spacing w:after="0"/>
+              <w:rPr>
+                <w:szCs w:val="20"/>
+              </w:rPr>
+            </w:pPr>
+            <w:proofErr w:type="spellStart"/>
+            <w:r>
+              <w:rPr>
+                <w:szCs w:val="20"/>
+              </w:rPr>
+              <w:t>Unneccessary</w:t>
+            </w:r>
+            <w:proofErr w:type="spellEnd"/>
+            <w:r>
+              <w:rPr>
+                <w:szCs w:val="20"/>
+              </w:rPr>
+              <w:t xml:space="preserve"> waste of time occurs.</w:t>
+            </w:r>
+          </w:p>
         </w:tc>
       </w:tr>
     </w:tbl>
     <w:p>
       <w:pPr>
-        <w:rPr>
+        <w:spacing w:after="0"/>
+        <w:rPr>
+          <w:b/>
+          <w:sz w:val="24"/>
+        </w:rPr>
+        <w:sectPr>
+          <w:headerReference w:type="default" r:id="rId7"/>
+          <w:pgSz w:w="15840" w:h="12240" w:orient="landscape"/>
+          <w:pgMar w:top="720" w:right="720" w:bottom="720" w:left="720" w:header="720" w:footer="720" w:gutter="0"/>
+          <w:cols w:space="720"/>
+          <w:docGrid w:linePitch="360"/>
+        </w:sectPr>
+      </w:pPr>
+    </w:p>
+    <w:p>
+      <w:pPr>
+        <w:spacing w:after="0"/>
+        <w:rPr>
+          <w:b/>
           <w:sz w:val="24"/>
         </w:rPr>
       </w:pPr>
@@ -468,6 +724,7 @@
     </w:p>
     <w:p>
       <w:pPr>
+        <w:spacing w:after="0"/>
         <w:rPr>
           <w:sz w:val="24"/>
         </w:rPr>
@@ -475,84 +732,115 @@
     </w:p>
     <w:p>
       <w:pPr>
+        <w:spacing w:after="0"/>
+        <w:jc w:val="center"/>
         <w:rPr>
           <w:sz w:val="24"/>
         </w:rPr>
       </w:pPr>
-    </w:p>
-    <w:p>
-      <w:pPr>
-        <w:rPr>
+      <w:r>
+        <w:rPr>
+          <w:noProof/>
           <w:sz w:val="24"/>
         </w:rPr>
-      </w:pPr>
-    </w:p>
-    <w:p>
-      <w:pPr>
-        <w:rPr>
-          <w:sz w:val="24"/>
-        </w:rPr>
-      </w:pPr>
-    </w:p>
-    <w:p>
-      <w:pPr>
-        <w:rPr>
-          <w:sz w:val="24"/>
-        </w:rPr>
-      </w:pPr>
-    </w:p>
-    <w:p>
-      <w:pPr>
-        <w:rPr>
-          <w:sz w:val="24"/>
-        </w:rPr>
-      </w:pPr>
-    </w:p>
-    <w:p>
-      <w:pPr>
-        <w:rPr>
-          <w:sz w:val="24"/>
-        </w:rPr>
-      </w:pPr>
-    </w:p>
-    <w:p>
-      <w:pPr>
-        <w:rPr>
-          <w:sz w:val="24"/>
-        </w:rPr>
-      </w:pPr>
-    </w:p>
-    <w:p>
-      <w:pPr>
-        <w:rPr>
-          <w:sz w:val="24"/>
-        </w:rPr>
-      </w:pPr>
-    </w:p>
-    <w:p>
-      <w:pPr>
-        <w:rPr>
-          <w:sz w:val="24"/>
-        </w:rPr>
-      </w:pPr>
-    </w:p>
-    <w:p>
-      <w:pPr>
+        <w:drawing>
+          <wp:inline distT="0" distB="0" distL="0" distR="0" wp14:anchorId="20BC935E" wp14:editId="7D6E38A3">
+            <wp:extent cx="5776002" cy="3657600"/>
+            <wp:effectExtent l="0" t="0" r="0" b="0"/>
+            <wp:docPr id="1" name="Picture 1"/>
+            <wp:cNvGraphicFramePr>
+              <a:graphicFrameLocks xmlns:a="http://schemas.openxmlformats.org/drawingml/2006/main" noChangeAspect="1"/>
+            </wp:cNvGraphicFramePr>
+            <a:graphic xmlns:a="http://schemas.openxmlformats.org/drawingml/2006/main">
+              <a:graphicData uri="http://schemas.openxmlformats.org/drawingml/2006/picture">
+                <pic:pic xmlns:pic="http://schemas.openxmlformats.org/drawingml/2006/picture">
+                  <pic:nvPicPr>
+                    <pic:cNvPr id="0" name="Use-Case Diagram.png"/>
+                    <pic:cNvPicPr/>
+                  </pic:nvPicPr>
+                  <pic:blipFill>
+                    <a:blip r:embed="rId8">
+                      <a:extLst>
+                        <a:ext uri="{28A0092B-C50C-407E-A947-70E740481C1C}">
+                          <a14:useLocalDpi xmlns:a14="http://schemas.microsoft.com/office/drawing/2010/main" val="0"/>
+                        </a:ext>
+                      </a:extLst>
+                    </a:blip>
+                    <a:stretch>
+                      <a:fillRect/>
+                    </a:stretch>
+                  </pic:blipFill>
+                  <pic:spPr>
+                    <a:xfrm>
+                      <a:off x="0" y="0"/>
+                      <a:ext cx="5776002" cy="3657600"/>
+                    </a:xfrm>
+                    <a:prstGeom prst="rect">
+                      <a:avLst/>
+                    </a:prstGeom>
+                  </pic:spPr>
+                </pic:pic>
+              </a:graphicData>
+            </a:graphic>
+          </wp:inline>
+        </w:drawing>
+      </w:r>
+    </w:p>
+    <w:p>
+      <w:pPr>
+        <w:spacing w:after="0"/>
+        <w:jc w:val="center"/>
         <w:rPr>
           <w:b/>
           <w:sz w:val="24"/>
         </w:rPr>
       </w:pPr>
+      <w:proofErr w:type="gramStart"/>
       <w:r>
         <w:rPr>
           <w:b/>
           <w:sz w:val="24"/>
         </w:rPr>
+        <w:t>Figure 1.</w:t>
+      </w:r>
+      <w:proofErr w:type="gramEnd"/>
+      <w:r>
+        <w:rPr>
+          <w:b/>
+          <w:sz w:val="24"/>
+        </w:rPr>
+        <w:t xml:space="preserve"> – Use Case Diagram of the Envisioned System</w:t>
+      </w:r>
+    </w:p>
+    <w:p>
+      <w:pPr>
+        <w:spacing w:after="0"/>
+        <w:jc w:val="center"/>
+        <w:rPr>
+          <w:b/>
+          <w:sz w:val="24"/>
+        </w:rPr>
+      </w:pPr>
+    </w:p>
+    <w:p>
+      <w:pPr>
+        <w:spacing w:after="0"/>
+        <w:rPr>
+          <w:b/>
+          <w:sz w:val="24"/>
+        </w:rPr>
+      </w:pPr>
+      <w:r>
+        <w:rPr>
+          <w:b/>
+          <w:sz w:val="24"/>
+        </w:rPr>
         <w:t>What’s the business goal? Why do they need software?</w:t>
       </w:r>
     </w:p>
     <w:p>
       <w:pPr>
+        <w:spacing w:after="0"/>
         <w:rPr>
           <w:b/>
           <w:sz w:val="24"/>
@@ -561,32 +849,64 @@
     </w:p>
     <w:p>
       <w:pPr>
-        <w:rPr>
-          <w:sz w:val="24"/>
+        <w:spacing w:after="0"/>
+        <w:jc w:val="both"/>
+        <w:rPr>
+          <w:sz w:val="22"/>
         </w:rPr>
       </w:pPr>
       <w:r>
         <w:rPr>
-          <w:sz w:val="24"/>
-        </w:rPr>
-        <w:t>The goal</w:t>
+          <w:sz w:val="22"/>
+        </w:rPr>
+        <w:t>The goal is to have a consistent inventory system to keep track of items, the person they are assigned to, and the project the item is being used for, as well as a system to keep track of the purchase orders and contracts related to these items in inventory. Warranty expiries and ends of contracts should also trigger notifications.</w:t>
       </w:r>
+    </w:p>
+    <w:p>
+      <w:pPr>
+        <w:spacing w:after="0"/>
+        <w:jc w:val="both"/>
+        <w:rPr>
+          <w:sz w:val="22"/>
+        </w:rPr>
+      </w:pPr>
+    </w:p>
+    <w:p>
+      <w:pPr>
+        <w:spacing w:after="0"/>
+        <w:jc w:val="both"/>
+        <w:rPr>
+          <w:sz w:val="22"/>
+        </w:rPr>
+      </w:pPr>
       <w:r>
         <w:rPr>
-          <w:sz w:val="24"/>
-        </w:rPr>
-        <w:t xml:space="preserve"> is to have a consistent inventory system to keep track of items, the person they are assigned to, and the project the item is being used for, as well as a system to keep track of the purchase orders and contracts related to these items in inventory. Warranty expiries and ends of contracts should also trigger notifications.</w:t>
+          <w:sz w:val="22"/>
+        </w:rPr>
+        <w:t>Software is needed because the current system being used is manual, which leads to more work, especially in generating reports. Also, inconsistencies arise because of the separation of the purchase manager’s system and the technician’s system. Additionally, it is currently easy to forget the ends of warranties and contracts manually.</w:t>
       </w:r>
     </w:p>
     <w:p>
       <w:pPr>
-        <w:rPr>
-          <w:sz w:val="24"/>
-        </w:rPr>
-      </w:pPr>
-    </w:p>
-    <w:p>
-      <w:pPr>
+        <w:spacing w:after="0"/>
+        <w:rPr>
+          <w:b/>
+          <w:szCs w:val="20"/>
+        </w:rPr>
+      </w:pPr>
+    </w:p>
+    <w:p>
+      <w:pPr>
+        <w:spacing w:after="0"/>
+        <w:rPr>
+          <w:b/>
+          <w:szCs w:val="20"/>
+        </w:rPr>
+      </w:pPr>
+    </w:p>
+    <w:p>
+      <w:pPr>
+        <w:spacing w:after="0"/>
         <w:rPr>
           <w:b/>
           <w:sz w:val="24"/>
@@ -594,37 +914,48 @@
       </w:pPr>
       <w:r>
         <w:rPr>
-          <w:sz w:val="24"/>
-        </w:rPr>
-        <w:t>Software is needed because the current system being used is manual, which leads to more work, especially in generating reports. Also, inconsistencies arise because of the separation of the purchase manager’s system and the technician’s system. Additionally, it is currently easy to forget the ends of warranties and contracts manually.</w:t>
-      </w:r>
-    </w:p>
-    <w:p>
-      <w:pPr>
-        <w:rPr>
           <w:b/>
           <w:sz w:val="24"/>
         </w:rPr>
-      </w:pPr>
-      <w:r>
+        <w:t>What characteristics should the software have?</w:t>
+      </w:r>
+    </w:p>
+    <w:p>
+      <w:pPr>
+        <w:spacing w:after="0"/>
         <w:rPr>
           <w:b/>
           <w:sz w:val="24"/>
         </w:rPr>
-        <w:t>What characteristics should the software have?</w:t>
-      </w:r>
-    </w:p>
-    <w:p/>
-    <w:p>
+      </w:pPr>
+    </w:p>
+    <w:p>
+      <w:pPr>
+        <w:spacing w:after="0"/>
+        <w:jc w:val="both"/>
+        <w:rPr>
+          <w:sz w:val="22"/>
+        </w:rPr>
+      </w:pPr>
       <w:r>
+        <w:rPr>
+          <w:sz w:val="22"/>
+        </w:rPr>
         <w:t>The software should present consistency in records and ease in creating purchase orders, adding items to inventory, and generating the necessary reports. It should have the correct information at all times, to be implemented by using a single database, and it should be maintainable.</w:t>
       </w:r>
     </w:p>
-    <w:p/>
-    <w:p/>
+    <w:p>
+      <w:pPr>
+        <w:spacing w:after="0"/>
+      </w:pPr>
+    </w:p>
+    <w:p>
+      <w:pPr>
+        <w:spacing w:after="0"/>
+      </w:pPr>
+    </w:p>
     <w:sectPr>
-      <w:headerReference w:type="default" r:id="rId7"/>
-      <w:pgSz w:w="15840" w:h="12240" w:orient="landscape"/>
+      <w:pgSz w:w="12240" w:h="15840"/>
       <w:pgMar w:top="720" w:right="720" w:bottom="720" w:left="720" w:header="720" w:footer="720" w:gutter="0"/>
       <w:cols w:space="720"/>
       <w:docGrid w:linePitch="360"/>

</xml_diff>

<commit_message>
Addressed an Oversight in the Use-Case Diagram
I forgot to put a communication line between manager and the
use case "Create PO"; added this.
</commit_message>
<xml_diff>
--- a/interviews/CAI-STA/CAI-STA PAW.docx
+++ b/interviews/CAI-STA/CAI-STA PAW.docx
@@ -164,8 +164,6 @@
           <w:szCs w:val="24"/>
         </w:rPr>
       </w:pPr>
-      <w:bookmarkStart w:id="0" w:name="_GoBack"/>
-      <w:bookmarkEnd w:id="0"/>
     </w:p>
     <w:tbl>
       <w:tblPr>
@@ -738,16 +736,17 @@
           <w:sz w:val="24"/>
         </w:rPr>
       </w:pPr>
+      <w:bookmarkStart w:id="0" w:name="_GoBack"/>
       <w:r>
         <w:rPr>
           <w:noProof/>
           <w:sz w:val="24"/>
         </w:rPr>
         <w:drawing>
-          <wp:inline distT="0" distB="0" distL="0" distR="0" wp14:anchorId="20BC935E" wp14:editId="7D6E38A3">
+          <wp:inline distT="0" distB="0" distL="0" distR="0">
             <wp:extent cx="5776002" cy="3657600"/>
             <wp:effectExtent l="0" t="0" r="0" b="0"/>
-            <wp:docPr id="1" name="Picture 1"/>
+            <wp:docPr id="2" name="Picture 2"/>
             <wp:cNvGraphicFramePr>
               <a:graphicFrameLocks xmlns:a="http://schemas.openxmlformats.org/drawingml/2006/main" noChangeAspect="1"/>
             </wp:cNvGraphicFramePr>
@@ -785,6 +784,7 @@
           </wp:inline>
         </w:drawing>
       </w:r>
+      <w:bookmarkEnd w:id="0"/>
     </w:p>
     <w:p>
       <w:pPr>

</xml_diff>

<commit_message>
Deleted Old Interview Questions and Edited PAW
I deleted the version 1 of the interview questions and fixed a
typo in the CAI-STA PAW.
</commit_message>
<xml_diff>
--- a/interviews/CAI-STA/CAI-STA PAW.docx
+++ b/interviews/CAI-STA/CAI-STA PAW.docx
@@ -102,25 +102,7 @@
                 <w:color w:val="000000"/>
                 <w:sz w:val="22"/>
               </w:rPr>
-              <w:t xml:space="preserve">Ryan Austin Fernandez,  </w:t>
-            </w:r>
-            <w:proofErr w:type="spellStart"/>
-            <w:r>
-              <w:rPr>
-                <w:rFonts w:eastAsia="Times New Roman" w:cs="Times New Roman"/>
-                <w:color w:val="000000"/>
-                <w:sz w:val="22"/>
-              </w:rPr>
-              <w:t>Shayane</w:t>
-            </w:r>
-            <w:proofErr w:type="spellEnd"/>
-            <w:r>
-              <w:rPr>
-                <w:rFonts w:eastAsia="Times New Roman" w:cs="Times New Roman"/>
-                <w:color w:val="000000"/>
-                <w:sz w:val="22"/>
-              </w:rPr>
-              <w:t xml:space="preserve"> Tan</w:t>
+              <w:t>Ryan Austin Fernandez,  Shayane Tan</w:t>
             </w:r>
           </w:p>
         </w:tc>
@@ -669,14 +651,14 @@
                 <w:szCs w:val="20"/>
               </w:rPr>
             </w:pPr>
-            <w:proofErr w:type="spellStart"/>
-            <w:r>
-              <w:rPr>
-                <w:szCs w:val="20"/>
-              </w:rPr>
-              <w:t>Unneccessary</w:t>
-            </w:r>
-            <w:proofErr w:type="spellEnd"/>
+            <w:r>
+              <w:rPr>
+                <w:szCs w:val="20"/>
+              </w:rPr>
+              <w:t>Unnecessary</w:t>
+            </w:r>
+            <w:bookmarkStart w:id="0" w:name="_GoBack"/>
+            <w:bookmarkEnd w:id="0"/>
             <w:r>
               <w:rPr>
                 <w:szCs w:val="20"/>
@@ -736,7 +718,6 @@
           <w:sz w:val="24"/>
         </w:rPr>
       </w:pPr>
-      <w:bookmarkStart w:id="0" w:name="_GoBack"/>
       <w:r>
         <w:rPr>
           <w:noProof/>
@@ -784,7 +765,6 @@
           </wp:inline>
         </w:drawing>
       </w:r>
-      <w:bookmarkEnd w:id="0"/>
     </w:p>
     <w:p>
       <w:pPr>
@@ -795,21 +775,12 @@
           <w:sz w:val="24"/>
         </w:rPr>
       </w:pPr>
-      <w:proofErr w:type="gramStart"/>
       <w:r>
         <w:rPr>
           <w:b/>
           <w:sz w:val="24"/>
         </w:rPr>
-        <w:t>Figure 1.</w:t>
-      </w:r>
-      <w:proofErr w:type="gramEnd"/>
-      <w:r>
-        <w:rPr>
-          <w:b/>
-          <w:sz w:val="24"/>
-        </w:rPr>
-        <w:t xml:space="preserve"> – Use Case Diagram of the Envisioned System</w:t>
+        <w:t>Figure 1. – Use Case Diagram of the Envisioned System</w:t>
       </w:r>
     </w:p>
     <w:p>

</xml_diff>

<commit_message>
Removed Finished Tutorial Videos
I removed the tutorials discussed earlier to save space.
</commit_message>
<xml_diff>
--- a/interviews/CAI-STA/CAI-STA PAW.docx
+++ b/interviews/CAI-STA/CAI-STA PAW.docx
@@ -39,6 +39,8 @@
                 <w:sz w:val="22"/>
               </w:rPr>
             </w:pPr>
+            <w:bookmarkStart w:id="0" w:name="_GoBack"/>
+            <w:bookmarkEnd w:id="0"/>
             <w:r>
               <w:rPr>
                 <w:rFonts w:eastAsia="Times New Roman" w:cs="Times New Roman"/>
@@ -336,13 +338,7 @@
               <w:rPr>
                 <w:szCs w:val="20"/>
               </w:rPr>
-              <w:t>T</w:t>
-            </w:r>
-            <w:r>
-              <w:rPr>
-                <w:szCs w:val="20"/>
-              </w:rPr>
-              <w:t>he current system being used is manual</w:t>
+              <w:t>The current system being used is manual</w:t>
             </w:r>
           </w:p>
         </w:tc>
@@ -657,8 +653,6 @@
               </w:rPr>
               <w:t>Unnecessary</w:t>
             </w:r>
-            <w:bookmarkStart w:id="0" w:name="_GoBack"/>
-            <w:bookmarkEnd w:id="0"/>
             <w:r>
               <w:rPr>
                 <w:szCs w:val="20"/>
@@ -830,7 +824,19 @@
         <w:rPr>
           <w:sz w:val="22"/>
         </w:rPr>
-        <w:t>The goal is to have a consistent inventory system to keep track of items, the person they are assigned to, and the project the item is being used for, as well as a system to keep track of the purchase orders and contracts related to these items in inventory. Warranty expiries and ends of contracts should also trigger notifications.</w:t>
+        <w:t>The goal is to have a consistent inventory system to keep track of items, the person they are assigned to, and the project the item is being used for, as well as a system to keep track of the purchase orders</w:t>
+      </w:r>
+      <w:r>
+        <w:rPr>
+          <w:sz w:val="22"/>
+        </w:rPr>
+        <w:t>, warranties,</w:t>
+      </w:r>
+      <w:r>
+        <w:rPr>
+          <w:sz w:val="22"/>
+        </w:rPr>
+        <w:t xml:space="preserve"> and contracts related to these items in inventory. Warranty expiries and ends of contracts should also trigger notifications.</w:t>
       </w:r>
     </w:p>
     <w:p>

</xml_diff>